<commit_message>
Alle verwendeten Ports und ADCs hinzugefügt
</commit_message>
<xml_diff>
--- a/Dokumente/Herstellung/Layout-Checkliste.docx
+++ b/Dokumente/Herstellung/Layout-Checkliste.docx
@@ -15,6 +15,22 @@
     </w:p>
     <w:p>
       <w:pPr>
+        <w:pStyle w:val="Titel"/>
+      </w:pPr>
+      <w:r>
+        <w:t>Checkliste Layout uC-Board</w:t>
+      </w:r>
+    </w:p>
+    <w:p>
+      <w:pPr>
+        <w:tabs>
+          <w:tab w:val="left" w:pos="993"/>
+        </w:tabs>
+        <w:ind w:left="720" w:hanging="360"/>
+      </w:pPr>
+    </w:p>
+    <w:p>
+      <w:pPr>
         <w:pStyle w:val="Listenabsatz"/>
         <w:numPr>
           <w:ilvl w:val="0"/>
@@ -776,6 +792,7 @@
         <w:rPr>
           <w:lang w:val="de-CH"/>
         </w:rPr>
+        <w:lastRenderedPageBreak/>
         <w:t xml:space="preserve">Sensoren und Potis mit ADC-Nummer und </w:t>
       </w:r>
       <w:proofErr w:type="spellStart"/>
@@ -813,6 +830,149 @@
         </w:rPr>
         <w:t>Betrifft ADC0 bis ADC3 und ADC8 bis ADC15</w:t>
       </w:r>
+    </w:p>
+    <w:p>
+      <w:pPr>
+        <w:pStyle w:val="Listenabsatz"/>
+        <w:numPr>
+          <w:ilvl w:val="1"/>
+          <w:numId w:val="3"/>
+        </w:numPr>
+        <w:tabs>
+          <w:tab w:val="left" w:pos="993"/>
+        </w:tabs>
+      </w:pPr>
+      <w:r>
+        <w:rPr>
+          <w:lang w:val="de-CH"/>
+        </w:rPr>
+        <w:t>Folgende Pins und ADCs sollten bei Sensoren, Buchsen, Schalter und LEDs angeschrieben sein:</w:t>
+      </w:r>
+      <w:bookmarkStart w:id="0" w:name="_Hlk112234222"/>
+    </w:p>
+    <w:p>
+      <w:pPr>
+        <w:pStyle w:val="Listenabsatz"/>
+        <w:numPr>
+          <w:ilvl w:val="2"/>
+          <w:numId w:val="3"/>
+        </w:numPr>
+        <w:tabs>
+          <w:tab w:val="left" w:pos="993"/>
+        </w:tabs>
+      </w:pPr>
+      <w:r>
+        <w:t>PA0 bis 7</w:t>
+      </w:r>
+    </w:p>
+    <w:p>
+      <w:pPr>
+        <w:pStyle w:val="Listenabsatz"/>
+        <w:numPr>
+          <w:ilvl w:val="2"/>
+          <w:numId w:val="3"/>
+        </w:numPr>
+      </w:pPr>
+      <w:r>
+        <w:t>PB 0 bis 7</w:t>
+      </w:r>
+    </w:p>
+    <w:p>
+      <w:pPr>
+        <w:pStyle w:val="Listenabsatz"/>
+        <w:numPr>
+          <w:ilvl w:val="2"/>
+          <w:numId w:val="3"/>
+        </w:numPr>
+      </w:pPr>
+      <w:r>
+        <w:t>PC0 bis 7</w:t>
+      </w:r>
+    </w:p>
+    <w:p>
+      <w:pPr>
+        <w:pStyle w:val="Listenabsatz"/>
+        <w:numPr>
+          <w:ilvl w:val="2"/>
+          <w:numId w:val="3"/>
+        </w:numPr>
+      </w:pPr>
+      <w:r>
+        <w:t>PD0 bis 7</w:t>
+      </w:r>
+    </w:p>
+    <w:p>
+      <w:pPr>
+        <w:pStyle w:val="Listenabsatz"/>
+        <w:numPr>
+          <w:ilvl w:val="2"/>
+          <w:numId w:val="3"/>
+        </w:numPr>
+      </w:pPr>
+      <w:r>
+        <w:t>PE0 bis 5</w:t>
+      </w:r>
+    </w:p>
+    <w:p>
+      <w:pPr>
+        <w:pStyle w:val="Listenabsatz"/>
+        <w:numPr>
+          <w:ilvl w:val="2"/>
+          <w:numId w:val="3"/>
+        </w:numPr>
+      </w:pPr>
+      <w:r>
+        <w:t>PF0 bis 3 und ADC0 bis 3</w:t>
+      </w:r>
+    </w:p>
+    <w:p>
+      <w:pPr>
+        <w:pStyle w:val="Listenabsatz"/>
+        <w:numPr>
+          <w:ilvl w:val="2"/>
+          <w:numId w:val="3"/>
+        </w:numPr>
+      </w:pPr>
+      <w:r>
+        <w:t>PH3 bis 5</w:t>
+      </w:r>
+    </w:p>
+    <w:p>
+      <w:pPr>
+        <w:pStyle w:val="Listenabsatz"/>
+        <w:numPr>
+          <w:ilvl w:val="2"/>
+          <w:numId w:val="3"/>
+        </w:numPr>
+      </w:pPr>
+      <w:r>
+        <w:t>PK0 bis 7 und ADC8 bis 15</w:t>
+      </w:r>
+    </w:p>
+    <w:p>
+      <w:pPr>
+        <w:pStyle w:val="Listenabsatz"/>
+        <w:numPr>
+          <w:ilvl w:val="2"/>
+          <w:numId w:val="3"/>
+        </w:numPr>
+      </w:pPr>
+      <w:r>
+        <w:t>PL0 bis 7</w:t>
+      </w:r>
+      <w:bookmarkEnd w:id="0"/>
+    </w:p>
+    <w:p>
+      <w:pPr>
+        <w:pStyle w:val="Listenabsatz"/>
+        <w:tabs>
+          <w:tab w:val="left" w:pos="993"/>
+        </w:tabs>
+        <w:ind w:left="2160"/>
+        <w:rPr>
+          <w:lang w:val="de-CH"/>
+        </w:rPr>
+      </w:pPr>
     </w:p>
     <w:p>
       <w:r>
@@ -1623,6 +1783,40 @@
       <w:lang w:val="de-DE"/>
     </w:rPr>
   </w:style>
+  <w:style w:type="paragraph" w:styleId="Titel">
+    <w:name w:val="Title"/>
+    <w:basedOn w:val="Standard"/>
+    <w:next w:val="Standard"/>
+    <w:link w:val="TitelZchn"/>
+    <w:uiPriority w:val="10"/>
+    <w:qFormat/>
+    <w:rsid w:val="003B7324"/>
+    <w:pPr>
+      <w:spacing w:after="0" w:line="240" w:lineRule="auto"/>
+      <w:contextualSpacing/>
+    </w:pPr>
+    <w:rPr>
+      <w:rFonts w:asciiTheme="majorHAnsi" w:eastAsiaTheme="majorEastAsia" w:hAnsiTheme="majorHAnsi" w:cstheme="majorBidi"/>
+      <w:spacing w:val="-10"/>
+      <w:kern w:val="28"/>
+      <w:sz w:val="56"/>
+      <w:szCs w:val="56"/>
+    </w:rPr>
+  </w:style>
+  <w:style w:type="character" w:customStyle="1" w:styleId="TitelZchn">
+    <w:name w:val="Titel Zchn"/>
+    <w:basedOn w:val="Absatz-Standardschriftart"/>
+    <w:link w:val="Titel"/>
+    <w:uiPriority w:val="10"/>
+    <w:rsid w:val="003B7324"/>
+    <w:rPr>
+      <w:rFonts w:asciiTheme="majorHAnsi" w:eastAsiaTheme="majorEastAsia" w:hAnsiTheme="majorHAnsi" w:cstheme="majorBidi"/>
+      <w:spacing w:val="-10"/>
+      <w:kern w:val="28"/>
+      <w:sz w:val="56"/>
+      <w:szCs w:val="56"/>
+    </w:rPr>
+  </w:style>
 </w:styles>
 </file>
 

</xml_diff>

<commit_message>
LED-Helligkeitspoti und ResetButton hinzugefügt
</commit_message>
<xml_diff>
--- a/Dokumente/Herstellung/Layout-Checkliste.docx
+++ b/Dokumente/Herstellung/Layout-Checkliste.docx
@@ -1,6 +1,6 @@
 
 <file path=word/document.xml><?xml version="1.0" encoding="utf-8"?>
-<w:document xmlns:wpc="http://schemas.microsoft.com/office/word/2010/wordprocessingCanvas" xmlns:cx="http://schemas.microsoft.com/office/drawing/2014/chartex" xmlns:cx1="http://schemas.microsoft.com/office/drawing/2015/9/8/chartex" xmlns:cx2="http://schemas.microsoft.com/office/drawing/2015/10/21/chartex" xmlns:cx3="http://schemas.microsoft.com/office/drawing/2016/5/9/chartex" xmlns:cx4="http://schemas.microsoft.com/office/drawing/2016/5/10/chartex" xmlns:cx5="http://schemas.microsoft.com/office/drawing/2016/5/11/chartex" xmlns:cx6="http://schemas.microsoft.com/office/drawing/2016/5/12/chartex" xmlns:cx7="http://schemas.microsoft.com/office/drawing/2016/5/13/chartex" xmlns:cx8="http://schemas.microsoft.com/office/drawing/2016/5/14/chartex" xmlns:mc="http://schemas.openxmlformats.org/markup-compatibility/2006" xmlns:aink="http://schemas.microsoft.com/office/drawing/2016/ink" xmlns:am3d="http://schemas.microsoft.com/office/drawing/2017/model3d" xmlns:o="urn:schemas-microsoft-com:office:office" xmlns:oel="http://schemas.microsoft.com/office/2019/extlst" xmlns:r="http://schemas.openxmlformats.org/officeDocument/2006/relationships" xmlns:m="http://schemas.openxmlformats.org/officeDocument/2006/math" xmlns:v="urn:schemas-microsoft-com:vml" xmlns:wp14="http://schemas.microsoft.com/office/word/2010/wordprocessingDrawing" xmlns:wp="http://schemas.openxmlformats.org/drawingml/2006/wordprocessingDrawing" xmlns:w10="urn:schemas-microsoft-com:office:word" xmlns:w="http://schemas.openxmlformats.org/wordprocessingml/2006/main" xmlns:w14="http://schemas.microsoft.com/office/word/2010/wordml" xmlns:w15="http://schemas.microsoft.com/office/word/2012/wordml" xmlns:w16cex="http://schemas.microsoft.com/office/word/2018/wordml/cex" xmlns:w16cid="http://schemas.microsoft.com/office/word/2016/wordml/cid" xmlns:w16="http://schemas.microsoft.com/office/word/2018/wordml" xmlns:w16sdtdh="http://schemas.microsoft.com/office/word/2020/wordml/sdtdatahash" xmlns:w16se="http://schemas.microsoft.com/office/word/2015/wordml/symex" xmlns:wpg="http://schemas.microsoft.com/office/word/2010/wordprocessingGroup" xmlns:wpi="http://schemas.microsoft.com/office/word/2010/wordprocessingInk" xmlns:wne="http://schemas.microsoft.com/office/word/2006/wordml" xmlns:wps="http://schemas.microsoft.com/office/word/2010/wordprocessingShape" mc:Ignorable="w14 w15 w16se w16cid w16 w16cex w16sdtdh wp14">
+<w:document xmlns:wpc="http://schemas.microsoft.com/office/word/2010/wordprocessingCanvas" xmlns:cx="http://schemas.microsoft.com/office/drawing/2014/chartex" xmlns:cx1="http://schemas.microsoft.com/office/drawing/2015/9/8/chartex" xmlns:cx2="http://schemas.microsoft.com/office/drawing/2015/10/21/chartex" xmlns:cx3="http://schemas.microsoft.com/office/drawing/2016/5/9/chartex" xmlns:cx4="http://schemas.microsoft.com/office/drawing/2016/5/10/chartex" xmlns:cx5="http://schemas.microsoft.com/office/drawing/2016/5/11/chartex" xmlns:cx6="http://schemas.microsoft.com/office/drawing/2016/5/12/chartex" xmlns:cx7="http://schemas.microsoft.com/office/drawing/2016/5/13/chartex" xmlns:cx8="http://schemas.microsoft.com/office/drawing/2016/5/14/chartex" xmlns:mc="http://schemas.openxmlformats.org/markup-compatibility/2006" xmlns:aink="http://schemas.microsoft.com/office/drawing/2016/ink" xmlns:am3d="http://schemas.microsoft.com/office/drawing/2017/model3d" xmlns:o="urn:schemas-microsoft-com:office:office" xmlns:oel="http://schemas.microsoft.com/office/2019/extlst" xmlns:r="http://schemas.openxmlformats.org/officeDocument/2006/relationships" xmlns:m="http://schemas.openxmlformats.org/officeDocument/2006/math" xmlns:v="urn:schemas-microsoft-com:vml" xmlns:wp14="http://schemas.microsoft.com/office/word/2010/wordprocessingDrawing" xmlns:wp="http://schemas.openxmlformats.org/drawingml/2006/wordprocessingDrawing" xmlns:w10="urn:schemas-microsoft-com:office:word" xmlns:w="http://schemas.openxmlformats.org/wordprocessingml/2006/main" xmlns:w14="http://schemas.microsoft.com/office/word/2010/wordml" xmlns:w15="http://schemas.microsoft.com/office/word/2012/wordml" xmlns:w16cex="http://schemas.microsoft.com/office/word/2018/wordml/cex" xmlns:w16cid="http://schemas.microsoft.com/office/word/2016/wordml/cid" xmlns:w16="http://schemas.microsoft.com/office/word/2018/wordml" xmlns:w16du="http://schemas.microsoft.com/office/word/2023/wordml/word16du" xmlns:w16sdtdh="http://schemas.microsoft.com/office/word/2020/wordml/sdtdatahash" xmlns:w16se="http://schemas.microsoft.com/office/word/2015/wordml/symex" xmlns:wpg="http://schemas.microsoft.com/office/word/2010/wordprocessingGroup" xmlns:wpi="http://schemas.microsoft.com/office/word/2010/wordprocessingInk" xmlns:wne="http://schemas.microsoft.com/office/word/2006/wordml" xmlns:wps="http://schemas.microsoft.com/office/word/2010/wordprocessingShape" mc:Ignorable="w14 w15 w16se w16cid w16 w16cex w16sdtdh w16du wp14">
   <w:body>
     <w:p>
       <w:pPr>
@@ -47,38 +47,22 @@
         <w:t>Bedienelemente</w:t>
       </w:r>
       <w:r>
-        <w:t xml:space="preserve"> auf dem </w:t>
-      </w:r>
-      <w:proofErr w:type="spellStart"/>
-      <w:r>
-        <w:t>Toplayer</w:t>
-      </w:r>
-      <w:proofErr w:type="spellEnd"/>
-      <w:r>
-        <w:t>?</w:t>
-      </w:r>
-    </w:p>
-    <w:p>
-      <w:pPr>
-        <w:pStyle w:val="Listenabsatz"/>
-        <w:numPr>
-          <w:ilvl w:val="0"/>
-          <w:numId w:val="3"/>
-        </w:numPr>
-        <w:tabs>
-          <w:tab w:val="left" w:pos="993"/>
-        </w:tabs>
-      </w:pPr>
-      <w:r>
-        <w:t xml:space="preserve">Keine hohen Bauteile auf dem </w:t>
-      </w:r>
-      <w:proofErr w:type="spellStart"/>
-      <w:r>
-        <w:t>Bottomlayer</w:t>
-      </w:r>
-      <w:proofErr w:type="spellEnd"/>
-      <w:r>
-        <w:t>?</w:t>
+        <w:t xml:space="preserve"> auf dem Toplayer?</w:t>
+      </w:r>
+    </w:p>
+    <w:p>
+      <w:pPr>
+        <w:pStyle w:val="Listenabsatz"/>
+        <w:numPr>
+          <w:ilvl w:val="0"/>
+          <w:numId w:val="3"/>
+        </w:numPr>
+        <w:tabs>
+          <w:tab w:val="left" w:pos="993"/>
+        </w:tabs>
+      </w:pPr>
+      <w:r>
+        <w:t>Keine hohen Bauteile auf dem Bottomlayer?</w:t>
       </w:r>
     </w:p>
     <w:p>
@@ -107,13 +91,8 @@
           <w:tab w:val="left" w:pos="993"/>
         </w:tabs>
       </w:pPr>
-      <w:proofErr w:type="spellStart"/>
-      <w:r>
-        <w:t>Abblockkondis</w:t>
-      </w:r>
-      <w:proofErr w:type="spellEnd"/>
-      <w:r>
-        <w:t xml:space="preserve"> in der Nähe der ICs?</w:t>
+      <w:r>
+        <w:t>Abblockkondis in der Nähe der ICs?</w:t>
       </w:r>
     </w:p>
     <w:p>
@@ -145,13 +124,8 @@
       <w:r>
         <w:t xml:space="preserve">18/12p </w:t>
       </w:r>
-      <w:proofErr w:type="spellStart"/>
-      <w:r>
-        <w:t>Kondis</w:t>
-      </w:r>
-      <w:proofErr w:type="spellEnd"/>
-      <w:r>
-        <w:t xml:space="preserve"> in der Nähe der Quarze?</w:t>
+      <w:r>
+        <w:t>Kondis in der Nähe der Quarze?</w:t>
       </w:r>
     </w:p>
     <w:p>
@@ -325,15 +299,7 @@
         </w:tabs>
       </w:pPr>
       <w:r>
-        <w:t xml:space="preserve">LCD Display korrekt? Breite Seite links auf dem </w:t>
-      </w:r>
-      <w:proofErr w:type="spellStart"/>
-      <w:r>
-        <w:t>Toplayer</w:t>
-      </w:r>
-      <w:proofErr w:type="spellEnd"/>
-      <w:r>
-        <w:t>.</w:t>
+        <w:t>LCD Display korrekt? Breite Seite links auf dem Toplayer.</w:t>
       </w:r>
     </w:p>
     <w:p>
@@ -454,45 +420,29 @@
         <w:rPr>
           <w:b/>
         </w:rPr>
-        <w:t xml:space="preserve">(Layer 29 </w:t>
-      </w:r>
-      <w:proofErr w:type="spellStart"/>
+        <w:t>(Layer 29 tStop einschalten)</w:t>
+      </w:r>
+    </w:p>
+    <w:p>
+      <w:pPr>
+        <w:pStyle w:val="Listenabsatz"/>
+        <w:numPr>
+          <w:ilvl w:val="1"/>
+          <w:numId w:val="3"/>
+        </w:numPr>
+        <w:tabs>
+          <w:tab w:val="left" w:pos="993"/>
+        </w:tabs>
+      </w:pPr>
+      <w:r>
+        <w:t xml:space="preserve">Eigene Schriften auf </w:t>
+      </w:r>
       <w:r>
         <w:rPr>
           <w:b/>
         </w:rPr>
-        <w:t>tStop</w:t>
-      </w:r>
-      <w:proofErr w:type="spellEnd"/>
-      <w:r>
-        <w:rPr>
-          <w:b/>
-        </w:rPr>
-        <w:t xml:space="preserve"> einschalten)</w:t>
-      </w:r>
-    </w:p>
-    <w:p>
-      <w:pPr>
-        <w:pStyle w:val="Listenabsatz"/>
-        <w:numPr>
-          <w:ilvl w:val="1"/>
-          <w:numId w:val="3"/>
-        </w:numPr>
-        <w:tabs>
-          <w:tab w:val="left" w:pos="993"/>
-        </w:tabs>
-      </w:pPr>
-      <w:r>
-        <w:t xml:space="preserve">Eigene Schriften auf </w:t>
-      </w:r>
-      <w:proofErr w:type="spellStart"/>
-      <w:r>
-        <w:rPr>
-          <w:b/>
-        </w:rPr>
         <w:t>vector</w:t>
       </w:r>
-      <w:proofErr w:type="spellEnd"/>
       <w:r>
         <w:t xml:space="preserve"> eingestellt?</w:t>
       </w:r>
@@ -660,6 +610,27 @@
         <w:rPr>
           <w:lang w:val="de-CH"/>
         </w:rPr>
+        <w:t>Reset-Taster beschriftet (S13)?</w:t>
+      </w:r>
+    </w:p>
+    <w:p>
+      <w:pPr>
+        <w:pStyle w:val="Listenabsatz"/>
+        <w:numPr>
+          <w:ilvl w:val="1"/>
+          <w:numId w:val="3"/>
+        </w:numPr>
+        <w:tabs>
+          <w:tab w:val="left" w:pos="993"/>
+        </w:tabs>
+        <w:rPr>
+          <w:lang w:val="de-CH"/>
+        </w:rPr>
+      </w:pPr>
+      <w:r>
+        <w:rPr>
+          <w:lang w:val="de-CH"/>
+        </w:rPr>
         <w:t>LEDs mit PA0 bis PA7 und PB0 bis PB7 beschriftet?</w:t>
       </w:r>
     </w:p>
@@ -796,21 +767,28 @@
           <w:lang w:val="de-CH"/>
         </w:rPr>
         <w:lastRenderedPageBreak/>
-        <w:t xml:space="preserve">Sensoren und Potis mit ADC-Nummer und </w:t>
-      </w:r>
-      <w:proofErr w:type="spellStart"/>
-      <w:r>
-        <w:rPr>
-          <w:lang w:val="de-CH"/>
-        </w:rPr>
-        <w:t>Pinnummer</w:t>
-      </w:r>
-      <w:proofErr w:type="spellEnd"/>
-      <w:r>
-        <w:rPr>
-          <w:lang w:val="de-CH"/>
-        </w:rPr>
-        <w:t xml:space="preserve"> beschriftet? Z.B für R1: «ADC8 (PK0)» </w:t>
+        <w:t>LED-Helligkeitspoti angeschrieben (R41)?</w:t>
+      </w:r>
+    </w:p>
+    <w:p>
+      <w:pPr>
+        <w:pStyle w:val="Listenabsatz"/>
+        <w:numPr>
+          <w:ilvl w:val="1"/>
+          <w:numId w:val="3"/>
+        </w:numPr>
+        <w:tabs>
+          <w:tab w:val="left" w:pos="993"/>
+        </w:tabs>
+        <w:rPr>
+          <w:lang w:val="de-CH"/>
+        </w:rPr>
+      </w:pPr>
+      <w:r>
+        <w:rPr>
+          <w:lang w:val="de-CH"/>
+        </w:rPr>
+        <w:t xml:space="preserve">Sensoren und Potis mit ADC-Nummer und Pinnummer beschriftet? Z.B für R1: «ADC8 (PK0)» </w:t>
       </w:r>
     </w:p>
     <w:p>
@@ -993,7 +971,7 @@
 </file>
 
 <file path=word/numbering.xml><?xml version="1.0" encoding="utf-8"?>
-<w:numbering xmlns:wpc="http://schemas.microsoft.com/office/word/2010/wordprocessingCanvas" xmlns:cx="http://schemas.microsoft.com/office/drawing/2014/chartex" xmlns:cx1="http://schemas.microsoft.com/office/drawing/2015/9/8/chartex" xmlns:cx2="http://schemas.microsoft.com/office/drawing/2015/10/21/chartex" xmlns:cx3="http://schemas.microsoft.com/office/drawing/2016/5/9/chartex" xmlns:cx4="http://schemas.microsoft.com/office/drawing/2016/5/10/chartex" xmlns:cx5="http://schemas.microsoft.com/office/drawing/2016/5/11/chartex" xmlns:cx6="http://schemas.microsoft.com/office/drawing/2016/5/12/chartex" xmlns:cx7="http://schemas.microsoft.com/office/drawing/2016/5/13/chartex" xmlns:cx8="http://schemas.microsoft.com/office/drawing/2016/5/14/chartex" xmlns:mc="http://schemas.openxmlformats.org/markup-compatibility/2006" xmlns:aink="http://schemas.microsoft.com/office/drawing/2016/ink" xmlns:am3d="http://schemas.microsoft.com/office/drawing/2017/model3d" xmlns:o="urn:schemas-microsoft-com:office:office" xmlns:oel="http://schemas.microsoft.com/office/2019/extlst" xmlns:r="http://schemas.openxmlformats.org/officeDocument/2006/relationships" xmlns:m="http://schemas.openxmlformats.org/officeDocument/2006/math" xmlns:v="urn:schemas-microsoft-com:vml" xmlns:wp14="http://schemas.microsoft.com/office/word/2010/wordprocessingDrawing" xmlns:wp="http://schemas.openxmlformats.org/drawingml/2006/wordprocessingDrawing" xmlns:w10="urn:schemas-microsoft-com:office:word" xmlns:w="http://schemas.openxmlformats.org/wordprocessingml/2006/main" xmlns:w14="http://schemas.microsoft.com/office/word/2010/wordml" xmlns:w15="http://schemas.microsoft.com/office/word/2012/wordml" xmlns:w16cex="http://schemas.microsoft.com/office/word/2018/wordml/cex" xmlns:w16cid="http://schemas.microsoft.com/office/word/2016/wordml/cid" xmlns:w16="http://schemas.microsoft.com/office/word/2018/wordml" xmlns:w16sdtdh="http://schemas.microsoft.com/office/word/2020/wordml/sdtdatahash" xmlns:w16se="http://schemas.microsoft.com/office/word/2015/wordml/symex" xmlns:wpg="http://schemas.microsoft.com/office/word/2010/wordprocessingGroup" xmlns:wpi="http://schemas.microsoft.com/office/word/2010/wordprocessingInk" xmlns:wne="http://schemas.microsoft.com/office/word/2006/wordml" xmlns:wps="http://schemas.microsoft.com/office/word/2010/wordprocessingShape" mc:Ignorable="w14 w15 w16se w16cid w16 w16cex w16sdtdh wp14">
+<w:numbering xmlns:wpc="http://schemas.microsoft.com/office/word/2010/wordprocessingCanvas" xmlns:cx="http://schemas.microsoft.com/office/drawing/2014/chartex" xmlns:cx1="http://schemas.microsoft.com/office/drawing/2015/9/8/chartex" xmlns:cx2="http://schemas.microsoft.com/office/drawing/2015/10/21/chartex" xmlns:cx3="http://schemas.microsoft.com/office/drawing/2016/5/9/chartex" xmlns:cx4="http://schemas.microsoft.com/office/drawing/2016/5/10/chartex" xmlns:cx5="http://schemas.microsoft.com/office/drawing/2016/5/11/chartex" xmlns:cx6="http://schemas.microsoft.com/office/drawing/2016/5/12/chartex" xmlns:cx7="http://schemas.microsoft.com/office/drawing/2016/5/13/chartex" xmlns:cx8="http://schemas.microsoft.com/office/drawing/2016/5/14/chartex" xmlns:mc="http://schemas.openxmlformats.org/markup-compatibility/2006" xmlns:aink="http://schemas.microsoft.com/office/drawing/2016/ink" xmlns:am3d="http://schemas.microsoft.com/office/drawing/2017/model3d" xmlns:o="urn:schemas-microsoft-com:office:office" xmlns:oel="http://schemas.microsoft.com/office/2019/extlst" xmlns:r="http://schemas.openxmlformats.org/officeDocument/2006/relationships" xmlns:m="http://schemas.openxmlformats.org/officeDocument/2006/math" xmlns:v="urn:schemas-microsoft-com:vml" xmlns:wp14="http://schemas.microsoft.com/office/word/2010/wordprocessingDrawing" xmlns:wp="http://schemas.openxmlformats.org/drawingml/2006/wordprocessingDrawing" xmlns:w10="urn:schemas-microsoft-com:office:word" xmlns:w="http://schemas.openxmlformats.org/wordprocessingml/2006/main" xmlns:w14="http://schemas.microsoft.com/office/word/2010/wordml" xmlns:w15="http://schemas.microsoft.com/office/word/2012/wordml" xmlns:w16cex="http://schemas.microsoft.com/office/word/2018/wordml/cex" xmlns:w16cid="http://schemas.microsoft.com/office/word/2016/wordml/cid" xmlns:w16="http://schemas.microsoft.com/office/word/2018/wordml" xmlns:w16du="http://schemas.microsoft.com/office/word/2023/wordml/word16du" xmlns:w16sdtdh="http://schemas.microsoft.com/office/word/2020/wordml/sdtdatahash" xmlns:w16se="http://schemas.microsoft.com/office/word/2015/wordml/symex" xmlns:wpg="http://schemas.microsoft.com/office/word/2010/wordprocessingGroup" xmlns:wpi="http://schemas.microsoft.com/office/word/2010/wordprocessingInk" xmlns:wne="http://schemas.microsoft.com/office/word/2006/wordml" xmlns:wps="http://schemas.microsoft.com/office/word/2010/wordprocessingShape" mc:Ignorable="w14 w15 w16se w16cid w16 w16cex w16sdtdh w16du wp14">
   <w:abstractNum w:abstractNumId="0" w15:restartNumberingAfterBreak="0">
     <w:nsid w:val="08555F1B"/>
     <w:multiLevelType w:val="hybridMultilevel"/>
@@ -1346,7 +1324,7 @@
 </file>
 
 <file path=word/styles.xml><?xml version="1.0" encoding="utf-8"?>
-<w:styles xmlns:mc="http://schemas.openxmlformats.org/markup-compatibility/2006" xmlns:r="http://schemas.openxmlformats.org/officeDocument/2006/relationships" xmlns:w="http://schemas.openxmlformats.org/wordprocessingml/2006/main" xmlns:w14="http://schemas.microsoft.com/office/word/2010/wordml" xmlns:w15="http://schemas.microsoft.com/office/word/2012/wordml" xmlns:w16cex="http://schemas.microsoft.com/office/word/2018/wordml/cex" xmlns:w16cid="http://schemas.microsoft.com/office/word/2016/wordml/cid" xmlns:w16="http://schemas.microsoft.com/office/word/2018/wordml" xmlns:w16sdtdh="http://schemas.microsoft.com/office/word/2020/wordml/sdtdatahash" xmlns:w16se="http://schemas.microsoft.com/office/word/2015/wordml/symex" mc:Ignorable="w14 w15 w16se w16cid w16 w16cex w16sdtdh">
+<w:styles xmlns:mc="http://schemas.openxmlformats.org/markup-compatibility/2006" xmlns:r="http://schemas.openxmlformats.org/officeDocument/2006/relationships" xmlns:w="http://schemas.openxmlformats.org/wordprocessingml/2006/main" xmlns:w14="http://schemas.microsoft.com/office/word/2010/wordml" xmlns:w15="http://schemas.microsoft.com/office/word/2012/wordml" xmlns:w16cex="http://schemas.microsoft.com/office/word/2018/wordml/cex" xmlns:w16cid="http://schemas.microsoft.com/office/word/2016/wordml/cid" xmlns:w16="http://schemas.microsoft.com/office/word/2018/wordml" xmlns:w16du="http://schemas.microsoft.com/office/word/2023/wordml/word16du" xmlns:w16sdtdh="http://schemas.microsoft.com/office/word/2020/wordml/sdtdatahash" xmlns:w16se="http://schemas.microsoft.com/office/word/2015/wordml/symex" mc:Ignorable="w14 w15 w16se w16cid w16 w16cex w16sdtdh w16du">
   <w:docDefaults>
     <w:rPrDefault>
       <w:rPr>

</xml_diff>

<commit_message>
Checkliste ergänzt / Tipps und Tricks hinzugefügt
</commit_message>
<xml_diff>
--- a/Dokumente/Herstellung/Layout-Checkliste.docx
+++ b/Dokumente/Herstellung/Layout-Checkliste.docx
@@ -15,6 +15,14 @@
     </w:p>
     <w:p>
       <w:pPr>
+        <w:tabs>
+          <w:tab w:val="left" w:pos="993"/>
+        </w:tabs>
+        <w:ind w:left="720" w:hanging="360"/>
+      </w:pPr>
+    </w:p>
+    <w:p>
+      <w:pPr>
         <w:pStyle w:val="Titel"/>
       </w:pPr>
       <w:r>
@@ -47,7 +55,15 @@
         <w:t>Bedienelemente</w:t>
       </w:r>
       <w:r>
-        <w:t xml:space="preserve"> auf dem Toplayer?</w:t>
+        <w:t xml:space="preserve"> auf dem </w:t>
+      </w:r>
+      <w:proofErr w:type="spellStart"/>
+      <w:r>
+        <w:t>Toplayer</w:t>
+      </w:r>
+      <w:proofErr w:type="spellEnd"/>
+      <w:r>
+        <w:t>?</w:t>
       </w:r>
     </w:p>
     <w:p>
@@ -62,7 +78,15 @@
         </w:tabs>
       </w:pPr>
       <w:r>
-        <w:t>Keine hohen Bauteile auf dem Bottomlayer?</w:t>
+        <w:t xml:space="preserve">Keine hohen Bauteile auf dem </w:t>
+      </w:r>
+      <w:proofErr w:type="spellStart"/>
+      <w:r>
+        <w:t>Bottomlayer</w:t>
+      </w:r>
+      <w:proofErr w:type="spellEnd"/>
+      <w:r>
+        <w:t>?</w:t>
       </w:r>
     </w:p>
     <w:p>
@@ -91,8 +115,13 @@
           <w:tab w:val="left" w:pos="993"/>
         </w:tabs>
       </w:pPr>
-      <w:r>
-        <w:t>Abblockkondis in der Nähe der ICs?</w:t>
+      <w:proofErr w:type="spellStart"/>
+      <w:r>
+        <w:t>Abblockkondis</w:t>
+      </w:r>
+      <w:proofErr w:type="spellEnd"/>
+      <w:r>
+        <w:t xml:space="preserve"> in der Nähe der ICs?</w:t>
       </w:r>
     </w:p>
     <w:p>
@@ -107,6 +136,26 @@
         </w:tabs>
       </w:pPr>
       <w:r>
+        <w:t xml:space="preserve">C24/C25 in der Nähe der </w:t>
+      </w:r>
+      <w:proofErr w:type="spellStart"/>
+      <w:r>
+        <w:t>Servoanschlüsse</w:t>
+      </w:r>
+      <w:proofErr w:type="spellEnd"/>
+    </w:p>
+    <w:p>
+      <w:pPr>
+        <w:pStyle w:val="Listenabsatz"/>
+        <w:numPr>
+          <w:ilvl w:val="0"/>
+          <w:numId w:val="3"/>
+        </w:numPr>
+        <w:tabs>
+          <w:tab w:val="left" w:pos="993"/>
+        </w:tabs>
+      </w:pPr>
+      <w:r>
         <w:t>Quarz in der Nähe des Controllers (2x)?</w:t>
       </w:r>
     </w:p>
@@ -124,8 +173,13 @@
       <w:r>
         <w:t xml:space="preserve">18/12p </w:t>
       </w:r>
-      <w:r>
-        <w:t>Kondis in der Nähe der Quarze?</w:t>
+      <w:proofErr w:type="spellStart"/>
+      <w:r>
+        <w:t>Kondis</w:t>
+      </w:r>
+      <w:proofErr w:type="spellEnd"/>
+      <w:r>
+        <w:t xml:space="preserve"> in der Nähe der Quarze?</w:t>
       </w:r>
     </w:p>
     <w:p>
@@ -238,6 +292,26 @@
           <w:tab w:val="left" w:pos="993"/>
         </w:tabs>
       </w:pPr>
+      <w:proofErr w:type="spellStart"/>
+      <w:r>
+        <w:t>Reset</w:t>
+      </w:r>
+      <w:proofErr w:type="spellEnd"/>
+      <w:r>
+        <w:t>-Taster nicht unter die „normalen“ Taster mischen</w:t>
+      </w:r>
+    </w:p>
+    <w:p>
+      <w:pPr>
+        <w:pStyle w:val="Listenabsatz"/>
+        <w:numPr>
+          <w:ilvl w:val="0"/>
+          <w:numId w:val="3"/>
+        </w:numPr>
+        <w:tabs>
+          <w:tab w:val="left" w:pos="993"/>
+        </w:tabs>
+      </w:pPr>
       <w:r>
         <w:t>LEDs richtig angeordnet? H0 ganz rechts, H15 ganz links</w:t>
       </w:r>
@@ -299,7 +373,15 @@
         </w:tabs>
       </w:pPr>
       <w:r>
-        <w:t>LCD Display korrekt? Breite Seite links auf dem Toplayer.</w:t>
+        <w:t xml:space="preserve">LCD Display korrekt? Breite Seite links auf dem </w:t>
+      </w:r>
+      <w:proofErr w:type="spellStart"/>
+      <w:r>
+        <w:t>Toplayer</w:t>
+      </w:r>
+      <w:proofErr w:type="spellEnd"/>
+      <w:r>
+        <w:t>.</w:t>
       </w:r>
     </w:p>
     <w:p>
@@ -402,6 +484,26 @@
         <w:t>ERC und DRC durchführen (fehlerfrei)</w:t>
       </w:r>
     </w:p>
+    <w:p/>
+    <w:p/>
+    <w:p/>
+    <w:p>
+      <w:r>
+        <w:t>Kontrolliert von:_____________________________________________________</w:t>
+      </w:r>
+    </w:p>
+    <w:p>
+      <w:r>
+        <w:br w:type="page"/>
+      </w:r>
+    </w:p>
+    <w:p>
+      <w:pPr>
+        <w:tabs>
+          <w:tab w:val="left" w:pos="993"/>
+        </w:tabs>
+      </w:pPr>
+    </w:p>
     <w:p>
       <w:pPr>
         <w:pStyle w:val="Listenabsatz"/>
@@ -420,7 +522,47 @@
         <w:rPr>
           <w:b/>
         </w:rPr>
-        <w:t>(Layer 29 tStop einschalten)</w:t>
+        <w:t>(Layer 29</w:t>
+      </w:r>
+      <w:r>
+        <w:rPr>
+          <w:b/>
+        </w:rPr>
+        <w:t xml:space="preserve"> &amp; 30</w:t>
+      </w:r>
+      <w:r>
+        <w:rPr>
+          <w:b/>
+        </w:rPr>
+        <w:t xml:space="preserve"> </w:t>
+      </w:r>
+      <w:proofErr w:type="spellStart"/>
+      <w:r>
+        <w:rPr>
+          <w:b/>
+        </w:rPr>
+        <w:t>tStop</w:t>
+      </w:r>
+      <w:proofErr w:type="spellEnd"/>
+      <w:r>
+        <w:rPr>
+          <w:b/>
+        </w:rPr>
+        <w:t xml:space="preserve">, </w:t>
+      </w:r>
+      <w:proofErr w:type="spellStart"/>
+      <w:r>
+        <w:rPr>
+          <w:b/>
+        </w:rPr>
+        <w:t>bStop</w:t>
+      </w:r>
+      <w:proofErr w:type="spellEnd"/>
+      <w:r>
+        <w:rPr>
+          <w:b/>
+        </w:rPr>
+        <w:t xml:space="preserve"> einschalten)</w:t>
       </w:r>
     </w:p>
     <w:p>
@@ -437,12 +579,14 @@
       <w:r>
         <w:t xml:space="preserve">Eigene Schriften auf </w:t>
       </w:r>
+      <w:proofErr w:type="spellStart"/>
       <w:r>
         <w:rPr>
           <w:b/>
         </w:rPr>
         <w:t>vector</w:t>
       </w:r>
+      <w:proofErr w:type="spellEnd"/>
       <w:r>
         <w:t xml:space="preserve"> eingestellt?</w:t>
       </w:r>
@@ -562,6 +706,40 @@
         </w:tabs>
       </w:pPr>
       <w:r>
+        <w:t xml:space="preserve">2 x </w:t>
+      </w:r>
+      <w:proofErr w:type="spellStart"/>
+      <w:r>
+        <w:t>Servo</w:t>
+      </w:r>
+      <w:r>
+        <w:t>anschlüsse</w:t>
+      </w:r>
+      <w:proofErr w:type="spellEnd"/>
+      <w:r>
+        <w:t xml:space="preserve"> beschriftet (</w:t>
+      </w:r>
+      <w:proofErr w:type="spellStart"/>
+      <w:r>
+        <w:t>Servo</w:t>
+      </w:r>
+      <w:proofErr w:type="spellEnd"/>
+      <w:r>
+        <w:t xml:space="preserve"> 1, GND, VCC, Signal: PE3)</w:t>
+      </w:r>
+    </w:p>
+    <w:p>
+      <w:pPr>
+        <w:pStyle w:val="Listenabsatz"/>
+        <w:numPr>
+          <w:ilvl w:val="1"/>
+          <w:numId w:val="3"/>
+        </w:numPr>
+        <w:tabs>
+          <w:tab w:val="left" w:pos="993"/>
+        </w:tabs>
+      </w:pPr>
+      <w:r>
         <w:t>Schalter mit PC0 bis PC7 beschriftet?</w:t>
       </w:r>
     </w:p>
@@ -583,13 +761,7 @@
         <w:rPr>
           <w:lang w:val="de-CH"/>
         </w:rPr>
-        <w:t>Taster mit PL0, PL1, PL6, PL7 und</w:t>
-      </w:r>
-      <w:r>
-        <w:rPr>
-          <w:lang w:val="de-CH"/>
-        </w:rPr>
-        <w:t xml:space="preserve"> PE2 beschriftet?</w:t>
+        <w:t>Taster mit PL0, PL1, PL6, PL7 und PE2 beschriftet?</w:t>
       </w:r>
     </w:p>
     <w:p>
@@ -606,11 +778,19 @@
           <w:lang w:val="de-CH"/>
         </w:rPr>
       </w:pPr>
-      <w:r>
-        <w:rPr>
-          <w:lang w:val="de-CH"/>
-        </w:rPr>
-        <w:t>Reset-Taster beschriftet (S13)?</w:t>
+      <w:proofErr w:type="spellStart"/>
+      <w:r>
+        <w:rPr>
+          <w:lang w:val="de-CH"/>
+        </w:rPr>
+        <w:t>Reset</w:t>
+      </w:r>
+      <w:proofErr w:type="spellEnd"/>
+      <w:r>
+        <w:rPr>
+          <w:lang w:val="de-CH"/>
+        </w:rPr>
+        <w:t>-Taster beschriftet (S13)?</w:t>
       </w:r>
     </w:p>
     <w:p>
@@ -766,8 +946,21 @@
         <w:rPr>
           <w:lang w:val="de-CH"/>
         </w:rPr>
-        <w:lastRenderedPageBreak/>
-        <w:t>LED-Helligkeitspoti angeschrieben (R41)?</w:t>
+        <w:t>LED-</w:t>
+      </w:r>
+      <w:proofErr w:type="spellStart"/>
+      <w:r>
+        <w:rPr>
+          <w:lang w:val="de-CH"/>
+        </w:rPr>
+        <w:t>Helligkeitspoti</w:t>
+      </w:r>
+      <w:proofErr w:type="spellEnd"/>
+      <w:r>
+        <w:rPr>
+          <w:lang w:val="de-CH"/>
+        </w:rPr>
+        <w:t xml:space="preserve"> angeschrieben (R41)?</w:t>
       </w:r>
     </w:p>
     <w:p>
@@ -788,7 +981,21 @@
         <w:rPr>
           <w:lang w:val="de-CH"/>
         </w:rPr>
-        <w:t xml:space="preserve">Sensoren und Potis mit ADC-Nummer und Pinnummer beschriftet? Z.B für R1: «ADC8 (PK0)» </w:t>
+        <w:t xml:space="preserve">Sensoren und Potis mit ADC-Nummer und </w:t>
+      </w:r>
+      <w:proofErr w:type="spellStart"/>
+      <w:r>
+        <w:rPr>
+          <w:lang w:val="de-CH"/>
+        </w:rPr>
+        <w:t>Pinnummer</w:t>
+      </w:r>
+      <w:proofErr w:type="spellEnd"/>
+      <w:r>
+        <w:rPr>
+          <w:lang w:val="de-CH"/>
+        </w:rPr>
+        <w:t xml:space="preserve"> beschriftet? Z.B für R1: «ADC8 (PK0)» </w:t>
       </w:r>
     </w:p>
     <w:p>
@@ -830,6 +1037,27 @@
         <w:t>Folgende Pins und ADCs sollten bei Sensoren, Buchsen, Schalter und LEDs angeschrieben sein:</w:t>
       </w:r>
       <w:bookmarkStart w:id="0" w:name="_Hlk112234222"/>
+    </w:p>
+    <w:p>
+      <w:pPr>
+        <w:pStyle w:val="Listenabsatz"/>
+        <w:numPr>
+          <w:ilvl w:val="2"/>
+          <w:numId w:val="3"/>
+        </w:numPr>
+        <w:tabs>
+          <w:tab w:val="left" w:pos="993"/>
+        </w:tabs>
+        <w:rPr>
+          <w:lang w:val="de-CH"/>
+        </w:rPr>
+      </w:pPr>
+      <w:r>
+        <w:rPr>
+          <w:lang w:val="de-CH"/>
+        </w:rPr>
+        <w:t>Betrifft ADC0 bis ADC3 und ADC8 bis ADC15</w:t>
+      </w:r>
     </w:p>
     <w:p>
       <w:pPr>
@@ -975,11 +1203,11 @@
   <w:abstractNum w:abstractNumId="0" w15:restartNumberingAfterBreak="0">
     <w:nsid w:val="08555F1B"/>
     <w:multiLevelType w:val="hybridMultilevel"/>
-    <w:tmpl w:val="AB80E126"/>
-    <w:lvl w:ilvl="0" w:tplc="08070001">
+    <w:tmpl w:val="7E9C9BD6"/>
+    <w:lvl w:ilvl="0" w:tplc="397001C0">
       <w:start w:val="1"/>
       <w:numFmt w:val="bullet"/>
-      <w:lvlText w:val=""/>
+      <w:lvlText w:val=""/>
       <w:lvlJc w:val="left"/>
       <w:pPr>
         <w:ind w:left="720" w:hanging="360"/>
@@ -2094,4 +2322,303 @@
     </a:ext>
   </a:extLst>
 </a:theme>
+</file>
+
+<file path=customXml/item1.xml><?xml version="1.0" encoding="utf-8"?>
+<?mso-contentType ?>
+<FormTemplates xmlns="http://schemas.microsoft.com/sharepoint/v3/contenttype/forms">
+  <Display>DocumentLibraryForm</Display>
+  <Edit>DocumentLibraryForm</Edit>
+  <New>DocumentLibraryForm</New>
+</FormTemplates>
+</file>
+
+<file path=customXml/item2.xml><?xml version="1.0" encoding="utf-8"?>
+<p:properties xmlns:p="http://schemas.microsoft.com/office/2006/metadata/properties" xmlns:xsi="http://www.w3.org/2001/XMLSchema-instance" xmlns:pc="http://schemas.microsoft.com/office/infopath/2007/PartnerControls">
+  <documentManagement>
+    <lcf76f155ced4ddcb4097134ff3c332f xmlns="64da3f7a-57fb-43ff-8ff5-fb0180043a0f">
+      <Terms xmlns="http://schemas.microsoft.com/office/infopath/2007/PartnerControls"/>
+    </lcf76f155ced4ddcb4097134ff3c332f>
+    <TaxCatchAll xmlns="1e6096c8-c690-4126-9ed4-39c406357179" xsi:nil="true"/>
+  </documentManagement>
+</p:properties>
+</file>
+
+<file path=customXml/item3.xml><?xml version="1.0" encoding="utf-8"?>
+<ct:contentTypeSchema xmlns:ct="http://schemas.microsoft.com/office/2006/metadata/contentType" xmlns:ma="http://schemas.microsoft.com/office/2006/metadata/properties/metaAttributes" ct:_="" ma:_="" ma:contentTypeName="Dokument" ma:contentTypeID="0x010100B073C40E0B41EF478E153D4FC1A67C51" ma:contentTypeVersion="16" ma:contentTypeDescription="Ein neues Dokument erstellen." ma:contentTypeScope="" ma:versionID="0d09fa17732ad3a102f5cca4df4fa868">
+  <xsd:schema xmlns:xsd="http://www.w3.org/2001/XMLSchema" xmlns:xs="http://www.w3.org/2001/XMLSchema" xmlns:p="http://schemas.microsoft.com/office/2006/metadata/properties" xmlns:ns2="64da3f7a-57fb-43ff-8ff5-fb0180043a0f" xmlns:ns3="1e6096c8-c690-4126-9ed4-39c406357179" targetNamespace="http://schemas.microsoft.com/office/2006/metadata/properties" ma:root="true" ma:fieldsID="9ec8e5e1955149cfbed3bca8dcc0fbd1" ns2:_="" ns3:_="">
+    <xsd:import namespace="64da3f7a-57fb-43ff-8ff5-fb0180043a0f"/>
+    <xsd:import namespace="1e6096c8-c690-4126-9ed4-39c406357179"/>
+    <xsd:element name="properties">
+      <xsd:complexType>
+        <xsd:sequence>
+          <xsd:element name="documentManagement">
+            <xsd:complexType>
+              <xsd:all>
+                <xsd:element ref="ns2:MediaServiceMetadata" minOccurs="0"/>
+                <xsd:element ref="ns2:MediaServiceFastMetadata" minOccurs="0"/>
+                <xsd:element ref="ns2:MediaServiceObjectDetectorVersions" minOccurs="0"/>
+                <xsd:element ref="ns3:SharedWithUsers" minOccurs="0"/>
+                <xsd:element ref="ns3:SharedWithDetails" minOccurs="0"/>
+                <xsd:element ref="ns2:lcf76f155ced4ddcb4097134ff3c332f" minOccurs="0"/>
+                <xsd:element ref="ns3:TaxCatchAll" minOccurs="0"/>
+                <xsd:element ref="ns2:MediaServiceDateTaken" minOccurs="0"/>
+                <xsd:element ref="ns2:MediaServiceLocation" minOccurs="0"/>
+                <xsd:element ref="ns2:MediaServiceOCR" minOccurs="0"/>
+                <xsd:element ref="ns2:MediaServiceGenerationTime" minOccurs="0"/>
+                <xsd:element ref="ns2:MediaServiceEventHashCode" minOccurs="0"/>
+                <xsd:element ref="ns2:MediaLengthInSeconds" minOccurs="0"/>
+                <xsd:element ref="ns2:MediaServiceSearchProperties" minOccurs="0"/>
+              </xsd:all>
+            </xsd:complexType>
+          </xsd:element>
+        </xsd:sequence>
+      </xsd:complexType>
+    </xsd:element>
+  </xsd:schema>
+  <xsd:schema xmlns:xsd="http://www.w3.org/2001/XMLSchema" xmlns:xs="http://www.w3.org/2001/XMLSchema" xmlns:dms="http://schemas.microsoft.com/office/2006/documentManagement/types" xmlns:pc="http://schemas.microsoft.com/office/infopath/2007/PartnerControls" targetNamespace="64da3f7a-57fb-43ff-8ff5-fb0180043a0f" elementFormDefault="qualified">
+    <xsd:import namespace="http://schemas.microsoft.com/office/2006/documentManagement/types"/>
+    <xsd:import namespace="http://schemas.microsoft.com/office/infopath/2007/PartnerControls"/>
+    <xsd:element name="MediaServiceMetadata" ma:index="8" nillable="true" ma:displayName="MediaServiceMetadata" ma:hidden="true" ma:internalName="MediaServiceMetadata" ma:readOnly="true">
+      <xsd:simpleType>
+        <xsd:restriction base="dms:Note"/>
+      </xsd:simpleType>
+    </xsd:element>
+    <xsd:element name="MediaServiceFastMetadata" ma:index="9" nillable="true" ma:displayName="MediaServiceFastMetadata" ma:hidden="true" ma:internalName="MediaServiceFastMetadata" ma:readOnly="true">
+      <xsd:simpleType>
+        <xsd:restriction base="dms:Note"/>
+      </xsd:simpleType>
+    </xsd:element>
+    <xsd:element name="MediaServiceObjectDetectorVersions" ma:index="10" nillable="true" ma:displayName="MediaServiceObjectDetectorVersions" ma:hidden="true" ma:indexed="true" ma:internalName="MediaServiceObjectDetectorVersions" ma:readOnly="true">
+      <xsd:simpleType>
+        <xsd:restriction base="dms:Text"/>
+      </xsd:simpleType>
+    </xsd:element>
+    <xsd:element name="lcf76f155ced4ddcb4097134ff3c332f" ma:index="14" nillable="true" ma:taxonomy="true" ma:internalName="lcf76f155ced4ddcb4097134ff3c332f" ma:taxonomyFieldName="MediaServiceImageTags" ma:displayName="Bildmarkierungen" ma:readOnly="false" ma:fieldId="{5cf76f15-5ced-4ddc-b409-7134ff3c332f}" ma:taxonomyMulti="true" ma:sspId="b94598d7-508e-44e6-9db3-13b9fb69bb81" ma:termSetId="09814cd3-568e-fe90-9814-8d621ff8fb84" ma:anchorId="fba54fb3-c3e1-fe81-a776-ca4b69148c4d" ma:open="true" ma:isKeyword="false">
+      <xsd:complexType>
+        <xsd:sequence>
+          <xsd:element ref="pc:Terms" minOccurs="0" maxOccurs="1"/>
+        </xsd:sequence>
+      </xsd:complexType>
+    </xsd:element>
+    <xsd:element name="MediaServiceDateTaken" ma:index="16" nillable="true" ma:displayName="MediaServiceDateTaken" ma:hidden="true" ma:indexed="true" ma:internalName="MediaServiceDateTaken" ma:readOnly="true">
+      <xsd:simpleType>
+        <xsd:restriction base="dms:Text"/>
+      </xsd:simpleType>
+    </xsd:element>
+    <xsd:element name="MediaServiceLocation" ma:index="17" nillable="true" ma:displayName="Location" ma:indexed="true" ma:internalName="MediaServiceLocation" ma:readOnly="true">
+      <xsd:simpleType>
+        <xsd:restriction base="dms:Text"/>
+      </xsd:simpleType>
+    </xsd:element>
+    <xsd:element name="MediaServiceOCR" ma:index="18" nillable="true" ma:displayName="Extracted Text" ma:internalName="MediaServiceOCR" ma:readOnly="true">
+      <xsd:simpleType>
+        <xsd:restriction base="dms:Note">
+          <xsd:maxLength value="255"/>
+        </xsd:restriction>
+      </xsd:simpleType>
+    </xsd:element>
+    <xsd:element name="MediaServiceGenerationTime" ma:index="19" nillable="true" ma:displayName="MediaServiceGenerationTime" ma:hidden="true" ma:internalName="MediaServiceGenerationTime" ma:readOnly="true">
+      <xsd:simpleType>
+        <xsd:restriction base="dms:Text"/>
+      </xsd:simpleType>
+    </xsd:element>
+    <xsd:element name="MediaServiceEventHashCode" ma:index="20" nillable="true" ma:displayName="MediaServiceEventHashCode" ma:hidden="true" ma:internalName="MediaServiceEventHashCode" ma:readOnly="true">
+      <xsd:simpleType>
+        <xsd:restriction base="dms:Text"/>
+      </xsd:simpleType>
+    </xsd:element>
+    <xsd:element name="MediaLengthInSeconds" ma:index="21" nillable="true" ma:displayName="MediaLengthInSeconds" ma:hidden="true" ma:internalName="MediaLengthInSeconds" ma:readOnly="true">
+      <xsd:simpleType>
+        <xsd:restriction base="dms:Unknown"/>
+      </xsd:simpleType>
+    </xsd:element>
+    <xsd:element name="MediaServiceSearchProperties" ma:index="22" nillable="true" ma:displayName="MediaServiceSearchProperties" ma:hidden="true" ma:internalName="MediaServiceSearchProperties" ma:readOnly="true">
+      <xsd:simpleType>
+        <xsd:restriction base="dms:Note"/>
+      </xsd:simpleType>
+    </xsd:element>
+  </xsd:schema>
+  <xsd:schema xmlns:xsd="http://www.w3.org/2001/XMLSchema" xmlns:xs="http://www.w3.org/2001/XMLSchema" xmlns:dms="http://schemas.microsoft.com/office/2006/documentManagement/types" xmlns:pc="http://schemas.microsoft.com/office/infopath/2007/PartnerControls" targetNamespace="1e6096c8-c690-4126-9ed4-39c406357179" elementFormDefault="qualified">
+    <xsd:import namespace="http://schemas.microsoft.com/office/2006/documentManagement/types"/>
+    <xsd:import namespace="http://schemas.microsoft.com/office/infopath/2007/PartnerControls"/>
+    <xsd:element name="SharedWithUsers" ma:index="11" nillable="true" ma:displayName="Freigegeben für" ma:internalName="SharedWithUsers" ma:readOnly="true">
+      <xsd:complexType>
+        <xsd:complexContent>
+          <xsd:extension base="dms:UserMulti">
+            <xsd:sequence>
+              <xsd:element name="UserInfo" minOccurs="0" maxOccurs="unbounded">
+                <xsd:complexType>
+                  <xsd:sequence>
+                    <xsd:element name="DisplayName" type="xsd:string" minOccurs="0"/>
+                    <xsd:element name="AccountId" type="dms:UserId" minOccurs="0" nillable="true"/>
+                    <xsd:element name="AccountType" type="xsd:string" minOccurs="0"/>
+                  </xsd:sequence>
+                </xsd:complexType>
+              </xsd:element>
+            </xsd:sequence>
+          </xsd:extension>
+        </xsd:complexContent>
+      </xsd:complexType>
+    </xsd:element>
+    <xsd:element name="SharedWithDetails" ma:index="12" nillable="true" ma:displayName="Freigegeben für - Details" ma:internalName="SharedWithDetails" ma:readOnly="true">
+      <xsd:simpleType>
+        <xsd:restriction base="dms:Note">
+          <xsd:maxLength value="255"/>
+        </xsd:restriction>
+      </xsd:simpleType>
+    </xsd:element>
+    <xsd:element name="TaxCatchAll" ma:index="15" nillable="true" ma:displayName="Taxonomy Catch All Column" ma:hidden="true" ma:list="{91752d18-54b8-4fac-8d9b-0674d399756a}" ma:internalName="TaxCatchAll" ma:showField="CatchAllData" ma:web="1e6096c8-c690-4126-9ed4-39c406357179">
+      <xsd:complexType>
+        <xsd:complexContent>
+          <xsd:extension base="dms:MultiChoiceLookup">
+            <xsd:sequence>
+              <xsd:element name="Value" type="dms:Lookup" maxOccurs="unbounded" minOccurs="0" nillable="true"/>
+            </xsd:sequence>
+          </xsd:extension>
+        </xsd:complexContent>
+      </xsd:complexType>
+    </xsd:element>
+  </xsd:schema>
+  <xsd:schema xmlns="http://schemas.openxmlformats.org/package/2006/metadata/core-properties" xmlns:xsd="http://www.w3.org/2001/XMLSchema" xmlns:xsi="http://www.w3.org/2001/XMLSchema-instance" xmlns:dc="http://purl.org/dc/elements/1.1/" xmlns:dcterms="http://purl.org/dc/terms/" xmlns:odoc="http://schemas.microsoft.com/internal/obd" targetNamespace="http://schemas.openxmlformats.org/package/2006/metadata/core-properties" elementFormDefault="qualified" attributeFormDefault="unqualified" blockDefault="#all">
+    <xsd:import namespace="http://purl.org/dc/elements/1.1/" schemaLocation="http://dublincore.org/schemas/xmls/qdc/2003/04/02/dc.xsd"/>
+    <xsd:import namespace="http://purl.org/dc/terms/" schemaLocation="http://dublincore.org/schemas/xmls/qdc/2003/04/02/dcterms.xsd"/>
+    <xsd:element name="coreProperties" type="CT_coreProperties"/>
+    <xsd:complexType name="CT_coreProperties">
+      <xsd:all>
+        <xsd:element ref="dc:creator" minOccurs="0" maxOccurs="1"/>
+        <xsd:element ref="dcterms:created" minOccurs="0" maxOccurs="1"/>
+        <xsd:element ref="dc:identifier" minOccurs="0" maxOccurs="1"/>
+        <xsd:element name="contentType" minOccurs="0" maxOccurs="1" type="xsd:string" ma:index="0" ma:displayName="Inhaltstyp"/>
+        <xsd:element ref="dc:title" minOccurs="0" maxOccurs="1" ma:index="4" ma:displayName="Titel"/>
+        <xsd:element ref="dc:subject" minOccurs="0" maxOccurs="1"/>
+        <xsd:element ref="dc:description" minOccurs="0" maxOccurs="1"/>
+        <xsd:element name="keywords" minOccurs="0" maxOccurs="1" type="xsd:string"/>
+        <xsd:element ref="dc:language" minOccurs="0" maxOccurs="1"/>
+        <xsd:element name="category" minOccurs="0" maxOccurs="1" type="xsd:string"/>
+        <xsd:element name="version" minOccurs="0" maxOccurs="1" type="xsd:string"/>
+        <xsd:element name="revision" minOccurs="0" maxOccurs="1" type="xsd:string">
+          <xsd:annotation>
+            <xsd:documentation>
+                        This value indicates the number of saves or revisions. The application is responsible for updating this value after each revision.
+                    </xsd:documentation>
+          </xsd:annotation>
+        </xsd:element>
+        <xsd:element name="lastModifiedBy" minOccurs="0" maxOccurs="1" type="xsd:string"/>
+        <xsd:element ref="dcterms:modified" minOccurs="0" maxOccurs="1"/>
+        <xsd:element name="contentStatus" minOccurs="0" maxOccurs="1" type="xsd:string"/>
+      </xsd:all>
+    </xsd:complexType>
+  </xsd:schema>
+  <xs:schema xmlns:pc="http://schemas.microsoft.com/office/infopath/2007/PartnerControls" xmlns:xs="http://www.w3.org/2001/XMLSchema" targetNamespace="http://schemas.microsoft.com/office/infopath/2007/PartnerControls" elementFormDefault="qualified" attributeFormDefault="unqualified">
+    <xs:element name="Person">
+      <xs:complexType>
+        <xs:sequence>
+          <xs:element ref="pc:DisplayName" minOccurs="0"/>
+          <xs:element ref="pc:AccountId" minOccurs="0"/>
+          <xs:element ref="pc:AccountType" minOccurs="0"/>
+        </xs:sequence>
+      </xs:complexType>
+    </xs:element>
+    <xs:element name="DisplayName" type="xs:string"/>
+    <xs:element name="AccountId" type="xs:string"/>
+    <xs:element name="AccountType" type="xs:string"/>
+    <xs:element name="BDCAssociatedEntity">
+      <xs:complexType>
+        <xs:sequence>
+          <xs:element ref="pc:BDCEntity" minOccurs="0" maxOccurs="unbounded"/>
+        </xs:sequence>
+        <xs:attribute ref="pc:EntityNamespace"/>
+        <xs:attribute ref="pc:EntityName"/>
+        <xs:attribute ref="pc:SystemInstanceName"/>
+        <xs:attribute ref="pc:AssociationName"/>
+      </xs:complexType>
+    </xs:element>
+    <xs:attribute name="EntityNamespace" type="xs:string"/>
+    <xs:attribute name="EntityName" type="xs:string"/>
+    <xs:attribute name="SystemInstanceName" type="xs:string"/>
+    <xs:attribute name="AssociationName" type="xs:string"/>
+    <xs:element name="BDCEntity">
+      <xs:complexType>
+        <xs:sequence>
+          <xs:element ref="pc:EntityDisplayName" minOccurs="0"/>
+          <xs:element ref="pc:EntityInstanceReference" minOccurs="0"/>
+          <xs:element ref="pc:EntityId1" minOccurs="0"/>
+          <xs:element ref="pc:EntityId2" minOccurs="0"/>
+          <xs:element ref="pc:EntityId3" minOccurs="0"/>
+          <xs:element ref="pc:EntityId4" minOccurs="0"/>
+          <xs:element ref="pc:EntityId5" minOccurs="0"/>
+        </xs:sequence>
+      </xs:complexType>
+    </xs:element>
+    <xs:element name="EntityDisplayName" type="xs:string"/>
+    <xs:element name="EntityInstanceReference" type="xs:string"/>
+    <xs:element name="EntityId1" type="xs:string"/>
+    <xs:element name="EntityId2" type="xs:string"/>
+    <xs:element name="EntityId3" type="xs:string"/>
+    <xs:element name="EntityId4" type="xs:string"/>
+    <xs:element name="EntityId5" type="xs:string"/>
+    <xs:element name="Terms">
+      <xs:complexType>
+        <xs:sequence>
+          <xs:element ref="pc:TermInfo" minOccurs="0" maxOccurs="unbounded"/>
+        </xs:sequence>
+      </xs:complexType>
+    </xs:element>
+    <xs:element name="TermInfo">
+      <xs:complexType>
+        <xs:sequence>
+          <xs:element ref="pc:TermName" minOccurs="0"/>
+          <xs:element ref="pc:TermId" minOccurs="0"/>
+        </xs:sequence>
+      </xs:complexType>
+    </xs:element>
+    <xs:element name="TermName" type="xs:string"/>
+    <xs:element name="TermId" type="xs:string"/>
+  </xs:schema>
+</ct:contentTypeSchema>
+</file>
+
+<file path=customXml/itemProps1.xml><?xml version="1.0" encoding="utf-8"?>
+<ds:datastoreItem xmlns:ds="http://schemas.openxmlformats.org/officeDocument/2006/customXml" ds:itemID="{2D674508-21A7-4932-8157-F325A9D36A14}">
+  <ds:schemaRefs>
+    <ds:schemaRef ds:uri="http://schemas.microsoft.com/sharepoint/v3/contenttype/forms"/>
+  </ds:schemaRefs>
+</ds:datastoreItem>
+</file>
+
+<file path=customXml/itemProps2.xml><?xml version="1.0" encoding="utf-8"?>
+<ds:datastoreItem xmlns:ds="http://schemas.openxmlformats.org/officeDocument/2006/customXml" ds:itemID="{80C88E1D-4D95-46FE-A5B9-C54FC3CECCBA}">
+  <ds:schemaRefs>
+    <ds:schemaRef ds:uri="http://schemas.microsoft.com/office/2006/documentManagement/types"/>
+    <ds:schemaRef ds:uri="64da3f7a-57fb-43ff-8ff5-fb0180043a0f"/>
+    <ds:schemaRef ds:uri="http://purl.org/dc/terms/"/>
+    <ds:schemaRef ds:uri="http://purl.org/dc/elements/1.1/"/>
+    <ds:schemaRef ds:uri="http://schemas.microsoft.com/office/infopath/2007/PartnerControls"/>
+    <ds:schemaRef ds:uri="http://schemas.openxmlformats.org/package/2006/metadata/core-properties"/>
+    <ds:schemaRef ds:uri="http://schemas.microsoft.com/office/2006/metadata/properties"/>
+    <ds:schemaRef ds:uri="1e6096c8-c690-4126-9ed4-39c406357179"/>
+    <ds:schemaRef ds:uri="http://www.w3.org/XML/1998/namespace"/>
+    <ds:schemaRef ds:uri="http://purl.org/dc/dcmitype/"/>
+  </ds:schemaRefs>
+</ds:datastoreItem>
+</file>
+
+<file path=customXml/itemProps3.xml><?xml version="1.0" encoding="utf-8"?>
+<ds:datastoreItem xmlns:ds="http://schemas.openxmlformats.org/officeDocument/2006/customXml" ds:itemID="{26F47FD2-3AEC-4A9C-BBED-7FB9685904F3}">
+  <ds:schemaRefs>
+    <ds:schemaRef ds:uri="http://schemas.microsoft.com/office/2006/metadata/contentType"/>
+    <ds:schemaRef ds:uri="http://schemas.microsoft.com/office/2006/metadata/properties/metaAttributes"/>
+    <ds:schemaRef ds:uri="http://www.w3.org/2001/XMLSchema"/>
+    <ds:schemaRef ds:uri="http://schemas.microsoft.com/office/2006/metadata/properties"/>
+    <ds:schemaRef ds:uri="64da3f7a-57fb-43ff-8ff5-fb0180043a0f"/>
+    <ds:schemaRef ds:uri="1e6096c8-c690-4126-9ed4-39c406357179"/>
+    <ds:schemaRef ds:uri="http://schemas.microsoft.com/office/2006/documentManagement/types"/>
+    <ds:schemaRef ds:uri="http://schemas.microsoft.com/office/infopath/2007/PartnerControls"/>
+    <ds:schemaRef ds:uri="http://schemas.openxmlformats.org/package/2006/metadata/core-properties"/>
+    <ds:schemaRef ds:uri="http://purl.org/dc/elements/1.1/"/>
+    <ds:schemaRef ds:uri="http://purl.org/dc/terms/"/>
+    <ds:schemaRef ds:uri="http://schemas.microsoft.com/internal/obd"/>
+  </ds:schemaRefs>
+</ds:datastoreItem>
 </file>
</xml_diff>